<commit_message>
Corrected the Syllabus further
</commit_message>
<xml_diff>
--- a/React-Beginner.docx
+++ b/React-Beginner.docx
@@ -1055,6 +1055,16 @@
       <w:proofErr w:type="gramEnd"/>
       <w:r>
         <w:t>-</w:t>
+      </w:r>
+    </w:p>
+    <w:p>
+      <w:proofErr w:type="spellStart"/>
+      <w:r>
+        <w:t>Creared</w:t>
+      </w:r>
+      <w:proofErr w:type="spellEnd"/>
+      <w:r>
+        <w:t xml:space="preserve"> the further concept</w:t>
       </w:r>
     </w:p>
     <w:p/>

</xml_diff>